<commit_message>
updated english6 experiment paper
</commit_message>
<xml_diff>
--- a/News Articles/Experiment Paper/English/English6.docx
+++ b/News Articles/Experiment Paper/English/English6.docx
@@ -615,14 +615,6 @@
                 <w:szCs w:val="24"/>
               </w:rPr>
             </w:pPr>
-            <w:r>
-              <w:rPr>
-                <w:b/>
-                <w:sz w:val="24"/>
-                <w:szCs w:val="24"/>
-              </w:rPr>
-              <w:t>Purisima  has denyed leading the operation</w:t>
-            </w:r>
           </w:p>
         </w:tc>
       </w:tr>
@@ -1090,7 +1082,7 @@
                 <w:sz w:val="24"/>
                 <w:szCs w:val="24"/>
               </w:rPr>
-              <w:t>1.25</w:t>
+              <w:t>1</w:t>
             </w:r>
           </w:p>
         </w:tc>

</xml_diff>